<commit_message>
New translations email 2-1 [template] partner email – reminder to rsvp.docx (Portuguese)
</commit_message>
<xml_diff>
--- a/public/email/crowdin/translations/pt/Email 2-1 [TEMPLATE] Partner email – reminder to RSVP.docx
+++ b/public/email/crowdin/translations/pt/Email 2-1 [TEMPLATE] Partner email – reminder to RSVP.docx
@@ -45,7 +45,7 @@
         <w:pStyle w:val="P68B1DB1-Normal2"/>
       </w:pPr>
       <w:r>
-        <w:t>English</w:t>
+        <w:t>Inglês</w:t>
       </w:r>
     </w:p>
     <w:p/>
@@ -147,16 +147,16 @@
         <w:rPr>
           <w:b w:val="1"/>
         </w:rPr>
-        <w:t xml:space="preserve">Subject line</w:t>
-      </w:r>
-      <w:r>
-        <w:t xml:space="preserve">: Reminder: RSVP for </w:t>
+        <w:t xml:space="preserve">Linha de assunto</w:t>
+      </w:r>
+      <w:r>
+        <w:t xml:space="preserve">: Reserve já o seu lugar para o </w:t>
       </w:r>
       <w:r>
         <w:rPr>
           <w:highlight w:val="yellow"/>
         </w:rPr>
-        <w:t xml:space="preserve">[EVENT NAME] </w:t>
+        <w:t xml:space="preserve">[NOME DO EVENTO] </w:t>
       </w:r>
       <w:r>
         <w:t xml:space="preserve"> </w:t>
@@ -174,19 +174,19 @@
         <w:pStyle w:val="P68B1DB1-Normal3"/>
       </w:pPr>
       <w:r>
-        <w:t xml:space="preserve">Don’t delay! Book your spot today!</w:t>
-      </w:r>
-    </w:p>
-    <w:p/>
-    <w:p>
-      <w:r>
-        <w:t xml:space="preserve">Hi </w:t>
+        <w:t xml:space="preserve">Não adie! Reserve já o seu lugar!</w:t>
+      </w:r>
+    </w:p>
+    <w:p/>
+    <w:p>
+      <w:r>
+        <w:t xml:space="preserve">Olá </w:t>
       </w:r>
       <w:r>
         <w:rPr>
           <w:highlight w:val="yellow"/>
         </w:rPr>
-        <w:t xml:space="preserve">[PARTNER NAME]</w:t>
+        <w:t xml:space="preserve">[NOME DO PARCEIRO]</w:t>
       </w:r>
       <w:r>
         <w:t xml:space="preserve">, </w:t>
@@ -199,22 +199,22 @@
       </w:pPr>
       <w:commentRangeStart w:id="0"/>
       <w:r>
-        <w:t xml:space="preserve">We hope you’re as excited as us for the </w:t>
+        <w:t xml:space="preserve">Esperamos que esteja tão entusiasmado quanto nós com o </w:t>
       </w:r>
       <w:r>
         <w:rPr>
           <w:highlight w:val="yellow"/>
         </w:rPr>
-        <w:t xml:space="preserve">[EVENT NAME]</w:t>
-      </w:r>
-      <w:r>
-        <w:t xml:space="preserve">, happening on </w:t>
+        <w:t xml:space="preserve">[NOME DO EVENTO]</w:t>
+      </w:r>
+      <w:r>
+        <w:t xml:space="preserve">, que irá decorrer no dia </w:t>
       </w:r>
       <w:r>
         <w:rPr>
           <w:highlight w:val="yellow"/>
         </w:rPr>
-        <w:t xml:space="preserve">[DD Mmm YYYY]</w:t>
+        <w:t xml:space="preserve">[DD Mmm AAAA]</w:t>
       </w:r>
       <w:r>
         <w:t>!</w:t>
@@ -225,31 +225,31 @@
         <w:spacing w:after="200" w:lineRule="auto"/>
       </w:pPr>
       <w:r>
-        <w:t xml:space="preserve">We hope you’re as excited as us for the </w:t>
+        <w:t xml:space="preserve">Esperamos que esteja tão entusiasmado quanto nós com o </w:t>
       </w:r>
       <w:r>
         <w:rPr>
           <w:highlight w:val="yellow"/>
         </w:rPr>
-        <w:t xml:space="preserve">[EVENT NAME]</w:t>
-      </w:r>
-      <w:r>
-        <w:t xml:space="preserve">, happening from </w:t>
+        <w:t xml:space="preserve">[NOME DO EVENTO]</w:t>
+      </w:r>
+      <w:r>
+        <w:t xml:space="preserve">, a decorrer de </w:t>
       </w:r>
       <w:r>
         <w:rPr>
           <w:highlight w:val="yellow"/>
         </w:rPr>
-        <w:t xml:space="preserve">[DD Mmm YYYY]</w:t>
-      </w:r>
-      <w:r>
-        <w:t xml:space="preserve"> to </w:t>
+        <w:t xml:space="preserve">[DD Mmm AAAA]</w:t>
+      </w:r>
+      <w:r>
+        <w:t xml:space="preserve"> a </w:t>
       </w:r>
       <w:r>
         <w:rPr>
           <w:highlight w:val="yellow"/>
         </w:rPr>
-        <w:t xml:space="preserve">[DD Mmm YYYY]</w:t>
+        <w:t xml:space="preserve">[DD Mmm AAAA]</w:t>
       </w:r>
       <w:r>
         <w:t>!</w:t>
@@ -264,7 +264,7 @@
         <w:spacing w:after="200" w:lineRule="auto"/>
       </w:pPr>
       <w:r>
-        <w:t xml:space="preserve">Confirm your attendance for this highly-anticipated event by [</w:t>
+        <w:t xml:space="preserve">Confirme a sua presença neste evento tão aguardado até [</w:t>
       </w:r>
       <w:r>
         <w:rPr>
@@ -272,10 +272,10 @@
           <w:color w:val="ff0000"/>
           <w:highlight w:val="yellow"/>
         </w:rPr>
-        <w:t xml:space="preserve">DD Mmm YYYY</w:t>
-      </w:r>
-      <w:r>
-        <w:t xml:space="preserve">] as spots are limited and on a first-come, first-served basis.</w:t>
+        <w:t xml:space="preserve">DD Mmm AAAA</w:t>
+      </w:r>
+      <w:r>
+        <w:t xml:space="preserve">], uma vez que as vagas são limitadas e por ordem de chegada.</w:t>
       </w:r>
     </w:p>
     <w:tbl>
@@ -325,7 +325,7 @@
               <w:pStyle w:val="P68B1DB1-Normal4"/>
             </w:pPr>
             <w:r>
-              <w:t xml:space="preserve">RVSP now</w:t>
+              <w:t xml:space="preserve">Preencher formulário</w:t>
             </w:r>
           </w:p>
         </w:tc>
@@ -338,7 +338,7 @@
       </w:pPr>
       <w:commentRangeStart w:id="1"/>
       <w:r>
-        <w:t xml:space="preserve">If you have any questions, please contact us via </w:t>
+        <w:t xml:space="preserve">Para mais informações, contacte-nos através do </w:t>
       </w:r>
       <w:hyperlink r:id="rId7">
         <w:r>
@@ -350,7 +350,7 @@
         </w:r>
       </w:hyperlink>
       <w:r>
-        <w:t xml:space="preserve"> or </w:t>
+        <w:t xml:space="preserve"> ou </w:t>
       </w:r>
       <w:hyperlink r:id="rId8">
         <w:r>
@@ -370,7 +370,7 @@
         <w:spacing w:after="200" w:lineRule="auto"/>
       </w:pPr>
       <w:r>
-        <w:t xml:space="preserve">If you have any questions, please contact your country manager, </w:t>
+        <w:t xml:space="preserve">Para mais questões, pode também contactar o seus gestor de parcerias </w:t>
       </w:r>
       <w:r>
         <w:rPr>
@@ -379,7 +379,7 @@
         <w:t>[NAME]</w:t>
       </w:r>
       <w:r>
-        <w:t xml:space="preserve">, at </w:t>
+        <w:t xml:space="preserve">, em </w:t>
       </w:r>
       <w:r>
         <w:rPr>
@@ -388,7 +388,7 @@
         <w:t xml:space="preserve">[EMAIL ADDRESS]</w:t>
       </w:r>
       <w:r>
-        <w:t xml:space="preserve"> or </w:t>
+        <w:t xml:space="preserve"> ou </w:t>
       </w:r>
       <w:r>
         <w:rPr>
@@ -409,13 +409,13 @@
         <w:spacing w:after="200" w:lineRule="auto"/>
       </w:pPr>
       <w:r>
-        <w:t xml:space="preserve">We look forward to seeing you at </w:t>
+        <w:t xml:space="preserve">Esperamos vê-lo em breve, no evento </w:t>
       </w:r>
       <w:r>
         <w:rPr>
           <w:highlight w:val="yellow"/>
         </w:rPr>
-        <w:t xml:space="preserve">[EVENT NAME]</w:t>
+        <w:t xml:space="preserve">[NOME DO EVENTO]</w:t>
       </w:r>
       <w:r>
         <w:t xml:space="preserve">! </w:t>
@@ -436,7 +436,7 @@
         <w:spacing w:after="200" w:lineRule="auto"/>
       </w:pPr>
       <w:r>
-        <w:t xml:space="preserve">We look forward to seeing you at [EVENT NAME]! </w:t>
+        <w:t xml:space="preserve">Esperamos vê-lo em breve, no evento [NOME DO EVENTO]! </w:t>
       </w:r>
     </w:p>
     <w:p>
@@ -454,7 +454,7 @@
       </w:pPr>
       <w:commentRangeStart w:id="2"/>
       <w:r>
-        <w:t xml:space="preserve">If you have any questions, please contact your country manager:</w:t>
+        <w:t xml:space="preserve">Se tiver alguma dúvida, contacte o gestor do seu país:</w:t>
       </w:r>
     </w:p>
     <w:p>
@@ -463,7 +463,7 @@
         <w:jc w:val="center"/>
       </w:pPr>
       <w:r>
-        <w:t xml:space="preserve"> [NAME] |  [EMAIL ADDRESS] | [WHATSAPP NO] (WhatsApp). </w:t>
+        <w:t xml:space="preserve"> [NAME] | [ENDEREÇO DE EMAIL] | [NO DO WHATSAPP] (WhatsApp). </w:t>
       </w:r>
       <w:commentRangeEnd w:id="2"/>
       <w:r>
@@ -485,7 +485,7 @@
       </w:pPr>
       <w:commentRangeStart w:id="3"/>
       <w:r>
-        <w:t xml:space="preserve">If you have any questions, please contact us via:</w:t>
+        <w:t xml:space="preserve">Se tiver alguma dúvida, contacte-nos através de:</w:t>
       </w:r>
     </w:p>
     <w:p>
@@ -504,7 +504,7 @@
       </w:r>
       <w:r>
         <w:rPr/>
-        <w:t xml:space="preserve">live chat</w:t>
+        <w:t xml:space="preserve">live chat </w:t>
       </w:r>
       <w:r>
         <w:fldChar w:fldCharType="end"/>

</xml_diff>